<commit_message>
Updates notat template (patch)
</commit_message>
<xml_diff>
--- a/templates/notat.docx
+++ b/templates/notat.docx
@@ -24,23 +24,7 @@
           <w:sz w:val="34"/>
           <w:szCs w:val="34"/>
         </w:rPr>
-        <w:t>otat – {</w:t>
-      </w:r>
-      <w:proofErr w:type="spellStart"/>
-      <w:r>
-        <w:rPr>
-          <w:sz w:val="34"/>
-          <w:szCs w:val="34"/>
-        </w:rPr>
-        <w:t>navnElev</w:t>
-      </w:r>
-      <w:proofErr w:type="spellEnd"/>
-      <w:r>
-        <w:rPr>
-          <w:sz w:val="34"/>
-          <w:szCs w:val="34"/>
-        </w:rPr>
-        <w:t xml:space="preserve">} </w:t>
+        <w:t xml:space="preserve">otat – {navnElev} </w:t>
       </w:r>
     </w:p>
     <w:p/>
@@ -105,25 +89,7 @@
                 <w:shd w:val="clear" w:color="auto" w:fill="FFFFFF"/>
                 <w:lang w:eastAsia="nb-NO"/>
               </w:rPr>
-              <w:t>/ {</w:t>
-            </w:r>
-            <w:proofErr w:type="spellStart"/>
-            <w:r>
-              <w:rPr>
-                <w:rFonts w:asciiTheme="majorHAnsi" w:hAnsiTheme="majorHAnsi" w:cs="Helvetica"/>
-                <w:shd w:val="clear" w:color="auto" w:fill="FFFFFF"/>
-                <w:lang w:eastAsia="nb-NO"/>
-              </w:rPr>
-              <w:t>navnSkole</w:t>
-            </w:r>
-            <w:proofErr w:type="spellEnd"/>
-            <w:r>
-              <w:rPr>
-                <w:rFonts w:asciiTheme="majorHAnsi" w:hAnsiTheme="majorHAnsi" w:cs="Helvetica"/>
-                <w:shd w:val="clear" w:color="auto" w:fill="FFFFFF"/>
-                <w:lang w:eastAsia="nb-NO"/>
-              </w:rPr>
-              <w:t xml:space="preserve">} </w:t>
+              <w:t xml:space="preserve">/ {navnSkole} </w:t>
             </w:r>
           </w:p>
           <w:p>
@@ -210,23 +176,23 @@
                 <w:sz w:val="18"/>
                 <w:szCs w:val="18"/>
               </w:rPr>
-              <w:t>{</w:t>
+              <w:t>{navn</w:t>
             </w:r>
-            <w:proofErr w:type="spellStart"/>
             <w:r>
               <w:rPr>
                 <w:sz w:val="18"/>
                 <w:szCs w:val="18"/>
               </w:rPr>
-              <w:t>navnLaerer</w:t>
+              <w:t>Avsend</w:t>
             </w:r>
-            <w:proofErr w:type="spellEnd"/>
+            <w:bookmarkStart w:id="3" w:name="_GoBack"/>
+            <w:bookmarkEnd w:id="3"/>
             <w:r>
               <w:rPr>
                 <w:sz w:val="18"/>
                 <w:szCs w:val="18"/>
               </w:rPr>
-              <w:t>}</w:t>
+              <w:t>er}</w:t>
             </w:r>
           </w:p>
           <w:p>
@@ -268,24 +234,7 @@
                 <w:szCs w:val="18"/>
               </w:rPr>
               <w:br/>
-            </w:r>
-            <w:proofErr w:type="spellStart"/>
-            <w:r>
-              <w:rPr>
-                <w:rFonts w:ascii="Adobe Caslon Pro" w:hAnsi="Adobe Caslon Pro"/>
-                <w:sz w:val="18"/>
-                <w:szCs w:val="18"/>
-              </w:rPr>
-              <w:t>Offl</w:t>
-            </w:r>
-            <w:proofErr w:type="spellEnd"/>
-            <w:r>
-              <w:rPr>
-                <w:rFonts w:ascii="Adobe Caslon Pro" w:hAnsi="Adobe Caslon Pro"/>
-                <w:sz w:val="18"/>
-                <w:szCs w:val="18"/>
-              </w:rPr>
-              <w:t xml:space="preserve"> §13 jf</w:t>
+              <w:t>Offl §13 jf</w:t>
             </w:r>
             <w:r>
               <w:rPr>
@@ -301,25 +250,7 @@
                 <w:sz w:val="18"/>
                 <w:szCs w:val="18"/>
               </w:rPr>
-              <w:t xml:space="preserve"> </w:t>
-            </w:r>
-            <w:proofErr w:type="spellStart"/>
-            <w:r>
-              <w:rPr>
-                <w:rFonts w:ascii="Adobe Caslon Pro" w:hAnsi="Adobe Caslon Pro"/>
-                <w:sz w:val="18"/>
-                <w:szCs w:val="18"/>
-              </w:rPr>
-              <w:t>Fvl</w:t>
-            </w:r>
-            <w:proofErr w:type="spellEnd"/>
-            <w:r>
-              <w:rPr>
-                <w:rFonts w:ascii="Adobe Caslon Pro" w:hAnsi="Adobe Caslon Pro"/>
-                <w:sz w:val="18"/>
-                <w:szCs w:val="18"/>
-              </w:rPr>
-              <w:t xml:space="preserve"> §13</w:t>
+              <w:t xml:space="preserve"> Fvl §13</w:t>
             </w:r>
             <w:r>
               <w:rPr>
@@ -358,15 +289,7 @@
     </w:tbl>
     <w:p>
       <w:r>
-        <w:t>{</w:t>
-      </w:r>
-      <w:proofErr w:type="spellStart"/>
-      <w:r>
-        <w:t>innholdNotat</w:t>
-      </w:r>
-      <w:proofErr w:type="spellEnd"/>
-      <w:r>
-        <w:t>}</w:t>
+        <w:t>{innholdNotat}</w:t>
       </w:r>
       <w:r>
         <w:t xml:space="preserve"> </w:t>
@@ -1594,10 +1517,16 @@
 <file path=customXml/itemProps1.xml><?xml version="1.0" encoding="utf-8"?>
 <ds:datastoreItem xmlns:ds="http://schemas.openxmlformats.org/officeDocument/2006/customXml" ds:itemID="{62331A61-8338-4BC6-A98A-9398513B1EFB}">
   <ds:schemaRefs>
+    <ds:schemaRef ds:uri="http://schemas.microsoft.com/office/2006/documentManagement/types"/>
+    <ds:schemaRef ds:uri="http://purl.org/dc/dcmitype/"/>
+    <ds:schemaRef ds:uri="http://schemas.microsoft.com/office/infopath/2007/PartnerControls"/>
+    <ds:schemaRef ds:uri="http://purl.org/dc/elements/1.1/"/>
+    <ds:schemaRef ds:uri="0df99a4d-8ddd-4853-add7-6f42548de635"/>
+    <ds:schemaRef ds:uri="http://schemas.openxmlformats.org/package/2006/metadata/core-properties"/>
+    <ds:schemaRef ds:uri="1035ec43-ecc5-41ed-b823-4b902fff788d"/>
     <ds:schemaRef ds:uri="http://schemas.microsoft.com/office/2006/metadata/properties"/>
-    <ds:schemaRef ds:uri="http://schemas.microsoft.com/office/infopath/2007/PartnerControls"/>
-    <ds:schemaRef ds:uri="0df99a4d-8ddd-4853-add7-6f42548de635"/>
-    <ds:schemaRef ds:uri="1035ec43-ecc5-41ed-b823-4b902fff788d"/>
+    <ds:schemaRef ds:uri="http://www.w3.org/XML/1998/namespace"/>
+    <ds:schemaRef ds:uri="http://purl.org/dc/terms/"/>
   </ds:schemaRefs>
 </ds:datastoreItem>
 </file>
@@ -1636,7 +1565,7 @@
 </file>
 
 <file path=customXml/itemProps5.xml><?xml version="1.0" encoding="utf-8"?>
-<ds:datastoreItem xmlns:ds="http://schemas.openxmlformats.org/officeDocument/2006/customXml" ds:itemID="{6A7E8EC6-3154-4ACA-9E8D-18DC91BF948F}">
+<ds:datastoreItem xmlns:ds="http://schemas.openxmlformats.org/officeDocument/2006/customXml" ds:itemID="{682DB311-7623-4AFC-8B3C-6931E65D2CC4}">
   <ds:schemaRefs>
     <ds:schemaRef ds:uri="http://schemas.openxmlformats.org/officeDocument/2006/bibliography"/>
   </ds:schemaRefs>

</xml_diff>